<commit_message>
stuck in part 3
</commit_message>
<xml_diff>
--- a/CacheAttackLab/Lab2.docx
+++ b/CacheAttackLab/Lab2.docx
@@ -428,6 +428,87 @@
       </w:r>
       <w:r>
         <w:t xml:space="preserve"> cycles</w:t>
+      </w:r>
+    </w:p>
+    <w:p>
+      <w:pPr>
+        <w:bidi w:val="0"/>
+      </w:pPr>
+      <w:r>
+        <w:t>Q1.4: To fill L1 we needed L1size/</w:t>
+      </w:r>
+      <w:proofErr w:type="spellStart"/>
+      <w:r>
+        <w:t>cacheLineSize</w:t>
+      </w:r>
+      <w:proofErr w:type="spellEnd"/>
+      <w:r>
+        <w:t xml:space="preserve"> = 512 cache lines. For</w:t>
+      </w:r>
+      <w:r>
+        <w:t xml:space="preserve"> fill</w:t>
+      </w:r>
+      <w:r>
+        <w:t>ing</w:t>
+      </w:r>
+      <w:r>
+        <w:t xml:space="preserve"> L</w:t>
+      </w:r>
+      <w:r>
+        <w:t>2</w:t>
+      </w:r>
+      <w:r>
+        <w:t xml:space="preserve"> we needed </w:t>
+      </w:r>
+      <w:r>
+        <w:t>L2</w:t>
+      </w:r>
+      <w:r>
+        <w:t>size/</w:t>
+      </w:r>
+      <w:proofErr w:type="spellStart"/>
+      <w:r>
+        <w:t>cacheLineSize</w:t>
+      </w:r>
+      <w:proofErr w:type="spellEnd"/>
+      <w:r>
+        <w:t xml:space="preserve"> = </w:t>
+      </w:r>
+      <w:r>
+        <w:t xml:space="preserve">4096 </w:t>
+      </w:r>
+      <w:r>
+        <w:t xml:space="preserve">cache lines. </w:t>
+      </w:r>
+    </w:p>
+    <w:p>
+      <w:pPr>
+        <w:bidi w:val="0"/>
+      </w:pPr>
+      <w:r>
+        <w:t>Q1.5:</w:t>
+      </w:r>
+      <w:r>
+        <w:t xml:space="preserve"> </w:t>
+      </w:r>
+      <w:r>
+        <w:t>L</w:t>
+      </w:r>
+      <w:proofErr w:type="gramStart"/>
+      <w:r>
+        <w:t>2 :</w:t>
+      </w:r>
+      <w:proofErr w:type="gramEnd"/>
+      <w:r>
+        <w:t xml:space="preserve"> 32 cycles and L3 43 cycles</w:t>
+      </w:r>
+    </w:p>
+    <w:p>
+      <w:pPr>
+        <w:bidi w:val="0"/>
+      </w:pPr>
+      <w:r>
+        <w:t xml:space="preserve"> </w:t>
       </w:r>
     </w:p>
     <w:p>

</xml_diff>